<commit_message>
Update Machine Learning - Pingvin Case - Martin Sandgaard Rasmussen.docx
</commit_message>
<xml_diff>
--- a/MachineLearning/Cases/Penguins/Machine Learning - Pingvin Case - Martin Sandgaard Rasmussen.docx
+++ b/MachineLearning/Cases/Penguins/Machine Learning - Pingvin Case - Martin Sandgaard Rasmussen.docx
@@ -8,8 +8,14 @@
         <w:pBdr>
           <w:bottom w:val="single" w:sz="6" w:space="1" w:color="auto"/>
         </w:pBdr>
-      </w:pPr>
-      <w:r>
+        <w:rPr>
+          <w:rFonts w:asciiTheme="minorHAnsi" w:hAnsiTheme="minorHAnsi"/>
+        </w:rPr>
+      </w:pPr>
+      <w:r>
+        <w:rPr>
+          <w:rFonts w:asciiTheme="minorHAnsi" w:hAnsiTheme="minorHAnsi"/>
+        </w:rPr>
         <w:t>Machine Learning</w:t>
       </w:r>
     </w:p>
@@ -72,7 +78,7 @@
     <w:p>
       <w:pPr>
         <w:rPr>
-          <w:rFonts w:ascii="Arial" w:hAnsi="Arial" w:cs="Arial"/>
+          <w:rFonts w:cs="Arial"/>
           <w:sz w:val="20"/>
           <w:szCs w:val="20"/>
         </w:rPr>
@@ -83,60 +89,50 @@
       <w:proofErr w:type="spellStart"/>
       <w:r>
         <w:rPr>
-          <w:rFonts w:ascii="Arial" w:hAnsi="Arial" w:cs="Arial"/>
+          <w:rFonts w:cs="Arial"/>
           <w:i/>
           <w:iCs/>
           <w:sz w:val="20"/>
           <w:szCs w:val="20"/>
         </w:rPr>
-        <w:t>S</w:t>
-      </w:r>
-      <w:r>
-        <w:rPr>
-          <w:rFonts w:ascii="Arial" w:hAnsi="Arial" w:cs="Arial"/>
+        <w:t>Seaborn</w:t>
+      </w:r>
+      <w:proofErr w:type="spellEnd"/>
+      <w:r>
+        <w:rPr>
+          <w:rFonts w:cs="Arial"/>
           <w:i/>
           <w:iCs/>
           <w:sz w:val="20"/>
           <w:szCs w:val="20"/>
         </w:rPr>
-        <w:t>eaborn</w:t>
-      </w:r>
-      <w:proofErr w:type="spellEnd"/>
-      <w:r>
-        <w:rPr>
-          <w:rFonts w:ascii="Arial" w:hAnsi="Arial" w:cs="Arial"/>
+        <w:t xml:space="preserve"> </w:t>
+      </w:r>
+      <w:proofErr w:type="spellStart"/>
+      <w:r>
+        <w:rPr>
+          <w:rFonts w:cs="Arial"/>
           <w:i/>
           <w:iCs/>
           <w:sz w:val="20"/>
           <w:szCs w:val="20"/>
         </w:rPr>
-        <w:t xml:space="preserve"> </w:t>
-      </w:r>
-      <w:proofErr w:type="spellStart"/>
-      <w:r>
-        <w:rPr>
-          <w:rFonts w:ascii="Arial" w:hAnsi="Arial" w:cs="Arial"/>
+        <w:t>Penguins</w:t>
+      </w:r>
+      <w:proofErr w:type="spellEnd"/>
+      <w:r>
+        <w:rPr>
+          <w:rFonts w:cs="Arial"/>
           <w:i/>
           <w:iCs/>
           <w:sz w:val="20"/>
           <w:szCs w:val="20"/>
         </w:rPr>
-        <w:t>Penguins</w:t>
-      </w:r>
-      <w:proofErr w:type="spellEnd"/>
-      <w:r>
-        <w:rPr>
-          <w:rFonts w:ascii="Arial" w:hAnsi="Arial" w:cs="Arial"/>
-          <w:i/>
-          <w:iCs/>
-          <w:sz w:val="20"/>
-          <w:szCs w:val="20"/>
-        </w:rPr>
         <w:t>”</w:t>
       </w:r>
       <w:r>
         <w:rPr>
-          <w:rFonts w:ascii="Arial" w:hAnsi="Arial" w:cs="Arial"/>
+          <w:rFonts w:cs="Arial"/>
           <w:sz w:val="20"/>
           <w:szCs w:val="20"/>
         </w:rPr>
@@ -145,7 +141,7 @@
       <w:proofErr w:type="spellStart"/>
       <w:r>
         <w:rPr>
-          <w:rFonts w:ascii="Arial" w:hAnsi="Arial" w:cs="Arial"/>
+          <w:rFonts w:cs="Arial"/>
           <w:sz w:val="20"/>
           <w:szCs w:val="20"/>
         </w:rPr>
@@ -154,7 +150,7 @@
       <w:proofErr w:type="spellEnd"/>
       <w:r>
         <w:rPr>
-          <w:rFonts w:ascii="Arial" w:hAnsi="Arial" w:cs="Arial"/>
+          <w:rFonts w:cs="Arial"/>
           <w:sz w:val="20"/>
           <w:szCs w:val="20"/>
         </w:rPr>
@@ -164,14 +160,14 @@
     <w:p>
       <w:pPr>
         <w:rPr>
-          <w:rFonts w:ascii="Arial" w:hAnsi="Arial" w:cs="Arial"/>
-          <w:sz w:val="20"/>
-          <w:szCs w:val="20"/>
-        </w:rPr>
-      </w:pPr>
-      <w:r>
-        <w:rPr>
-          <w:rFonts w:ascii="Arial" w:hAnsi="Arial" w:cs="Arial"/>
+          <w:rFonts w:cs="Arial"/>
+          <w:sz w:val="20"/>
+          <w:szCs w:val="20"/>
+        </w:rPr>
+      </w:pPr>
+      <w:r>
+        <w:rPr>
+          <w:rFonts w:cs="Arial"/>
           <w:sz w:val="20"/>
           <w:szCs w:val="20"/>
         </w:rPr>
@@ -180,7 +176,7 @@
       <w:proofErr w:type="spellStart"/>
       <w:r>
         <w:rPr>
-          <w:rFonts w:ascii="Arial" w:hAnsi="Arial" w:cs="Arial"/>
+          <w:rFonts w:cs="Arial"/>
           <w:sz w:val="20"/>
           <w:szCs w:val="20"/>
         </w:rPr>
@@ -189,7 +185,7 @@
       <w:proofErr w:type="spellEnd"/>
       <w:r>
         <w:rPr>
-          <w:rFonts w:ascii="Arial" w:hAnsi="Arial" w:cs="Arial"/>
+          <w:rFonts w:cs="Arial"/>
           <w:sz w:val="20"/>
           <w:szCs w:val="20"/>
         </w:rPr>
@@ -524,12 +520,21 @@
     <w:p>
       <w:pPr>
         <w:pStyle w:val="Overskrift1"/>
-      </w:pPr>
-      <w:r>
+        <w:rPr>
+          <w:rFonts w:asciiTheme="minorHAnsi" w:hAnsiTheme="minorHAnsi"/>
+        </w:rPr>
+      </w:pPr>
+      <w:r>
+        <w:rPr>
+          <w:rFonts w:asciiTheme="minorHAnsi" w:hAnsiTheme="minorHAnsi"/>
+        </w:rPr>
         <w:t xml:space="preserve">Rens </w:t>
       </w:r>
       <w:proofErr w:type="spellStart"/>
       <w:r>
+        <w:rPr>
+          <w:rFonts w:asciiTheme="minorHAnsi" w:hAnsiTheme="minorHAnsi"/>
+        </w:rPr>
         <w:t>dataen</w:t>
       </w:r>
       <w:proofErr w:type="spellEnd"/>
@@ -540,8 +545,6 @@
       </w:r>
       <w:r>
         <w:br/>
-      </w:r>
-      <w:r>
         <w:t xml:space="preserve">data = </w:t>
       </w:r>
       <w:proofErr w:type="spellStart"/>
@@ -605,10 +608,7 @@
       </w:r>
       <w:proofErr w:type="spellEnd"/>
       <w:r>
-        <w:t xml:space="preserve"> fra, de</w:t>
-      </w:r>
-      <w:r>
-        <w:t xml:space="preserve">r har et </w:t>
+        <w:t xml:space="preserve"> fra, der har et </w:t>
       </w:r>
       <w:proofErr w:type="spellStart"/>
       <w:r>
@@ -657,8 +657,14 @@
     <w:p>
       <w:pPr>
         <w:pStyle w:val="Overskrift1"/>
-      </w:pPr>
-      <w:r>
+        <w:rPr>
+          <w:rFonts w:asciiTheme="minorHAnsi" w:hAnsiTheme="minorHAnsi"/>
+        </w:rPr>
+      </w:pPr>
+      <w:r>
+        <w:rPr>
+          <w:rFonts w:asciiTheme="minorHAnsi" w:hAnsiTheme="minorHAnsi"/>
+        </w:rPr>
         <w:lastRenderedPageBreak/>
         <w:t>One-Hot Encoding</w:t>
       </w:r>
@@ -699,111 +705,122 @@
       </w:r>
     </w:p>
     <w:p/>
+    <w:p>
+      <w:pPr>
+        <w:pStyle w:val="Overskrift1"/>
+        <w:rPr>
+          <w:rFonts w:asciiTheme="minorHAnsi" w:hAnsiTheme="minorHAnsi"/>
+        </w:rPr>
+      </w:pPr>
+      <w:r>
+        <w:rPr>
+          <w:rFonts w:asciiTheme="minorHAnsi" w:hAnsiTheme="minorHAnsi"/>
+        </w:rPr>
+        <w:t>Split data</w:t>
+      </w:r>
+    </w:p>
+    <w:p>
+      <w:pPr>
+        <w:pStyle w:val="Citat"/>
+      </w:pPr>
+      <w:r>
+        <w:t>Split data</w:t>
+      </w:r>
+    </w:p>
+    <w:p>
+      <w:pPr>
+        <w:pStyle w:val="Citat"/>
+      </w:pPr>
+      <w:r>
+        <w:t>Del data i X (features) og y (</w:t>
+      </w:r>
+      <w:proofErr w:type="spellStart"/>
+      <w:r>
+        <w:t>target</w:t>
+      </w:r>
+      <w:proofErr w:type="spellEnd"/>
+      <w:r>
+        <w:t>)</w:t>
+      </w:r>
+    </w:p>
+    <w:p>
+      <w:pPr>
+        <w:pStyle w:val="Citat"/>
+      </w:pPr>
+      <w:r>
+        <w:t>y skal være species (pingvinart)</w:t>
+      </w:r>
+    </w:p>
+    <w:p>
+      <w:pPr>
+        <w:pStyle w:val="Citat"/>
+      </w:pPr>
+      <w:r>
+        <w:t xml:space="preserve">Brug </w:t>
+      </w:r>
+      <w:proofErr w:type="spellStart"/>
+      <w:r>
+        <w:t>train_test_</w:t>
+      </w:r>
+      <w:proofErr w:type="gramStart"/>
+      <w:r>
+        <w:t>split</w:t>
+      </w:r>
+      <w:proofErr w:type="spellEnd"/>
+      <w:r>
+        <w:t>(</w:t>
+      </w:r>
+      <w:proofErr w:type="gramEnd"/>
+      <w:r>
+        <w:t xml:space="preserve">) fra </w:t>
+      </w:r>
+      <w:proofErr w:type="spellStart"/>
+      <w:proofErr w:type="gramStart"/>
+      <w:r>
+        <w:t>sklearn.model</w:t>
+      </w:r>
+      <w:proofErr w:type="gramEnd"/>
+      <w:r>
+        <w:t>_selection</w:t>
+      </w:r>
+      <w:proofErr w:type="spellEnd"/>
+    </w:p>
+    <w:p>
+      <w:pPr>
+        <w:pStyle w:val="Citat"/>
+      </w:pPr>
+      <w:r>
+        <w:t>Reflektionsspørgsmål:</w:t>
+      </w:r>
+    </w:p>
+    <w:p>
+      <w:pPr>
+        <w:pStyle w:val="Citat"/>
+      </w:pPr>
+      <w:r>
+        <w:t>Hvordan har du valgt at splitte dit datasæt?</w:t>
+      </w:r>
+    </w:p>
+    <w:p>
+      <w:pPr>
+        <w:pStyle w:val="Citat"/>
+      </w:pPr>
+      <w:r>
+        <w:t>Hvorfor er det vigtigt at have både trænings- og testdata?</w:t>
+      </w:r>
+    </w:p>
     <w:p/>
     <w:p>
       <w:pPr>
-        <w:pStyle w:val="Overskrift1"/>
-      </w:pPr>
-      <w:r>
-        <w:t>Split data</w:t>
-      </w:r>
-    </w:p>
-    <w:p>
-      <w:pPr>
-        <w:pStyle w:val="Citat"/>
-      </w:pPr>
-      <w:r>
-        <w:t>Split data</w:t>
-      </w:r>
-    </w:p>
-    <w:p>
-      <w:pPr>
-        <w:pStyle w:val="Citat"/>
-      </w:pPr>
-      <w:r>
-        <w:t>Del data i X (features) og y (</w:t>
-      </w:r>
-      <w:proofErr w:type="spellStart"/>
-      <w:r>
-        <w:t>target</w:t>
-      </w:r>
-      <w:proofErr w:type="spellEnd"/>
-      <w:r>
-        <w:t>)</w:t>
-      </w:r>
-    </w:p>
-    <w:p>
-      <w:pPr>
-        <w:pStyle w:val="Citat"/>
-      </w:pPr>
-      <w:r>
-        <w:t>y skal være species (pingvinart)</w:t>
-      </w:r>
-    </w:p>
-    <w:p>
-      <w:pPr>
-        <w:pStyle w:val="Citat"/>
-      </w:pPr>
-      <w:r>
-        <w:t xml:space="preserve">Brug </w:t>
-      </w:r>
-      <w:proofErr w:type="spellStart"/>
-      <w:r>
-        <w:t>train_test_</w:t>
-      </w:r>
-      <w:proofErr w:type="gramStart"/>
-      <w:r>
-        <w:t>split</w:t>
-      </w:r>
-      <w:proofErr w:type="spellEnd"/>
-      <w:r>
-        <w:t>(</w:t>
-      </w:r>
-      <w:proofErr w:type="gramEnd"/>
-      <w:r>
-        <w:t xml:space="preserve">) fra </w:t>
-      </w:r>
-      <w:proofErr w:type="spellStart"/>
-      <w:proofErr w:type="gramStart"/>
-      <w:r>
-        <w:t>sklearn.model</w:t>
-      </w:r>
-      <w:proofErr w:type="gramEnd"/>
-      <w:r>
-        <w:t>_selection</w:t>
-      </w:r>
-      <w:proofErr w:type="spellEnd"/>
-    </w:p>
-    <w:p>
-      <w:pPr>
-        <w:pStyle w:val="Citat"/>
-      </w:pPr>
-      <w:r>
-        <w:t>Reflektionsspørgsmål:</w:t>
-      </w:r>
-    </w:p>
-    <w:p>
-      <w:pPr>
-        <w:pStyle w:val="Citat"/>
-      </w:pPr>
-      <w:r>
-        <w:t>Hvordan har du valgt at splitte dit datasæt?</w:t>
-      </w:r>
-    </w:p>
-    <w:p>
-      <w:pPr>
-        <w:pStyle w:val="Citat"/>
-      </w:pPr>
-      <w:r>
-        <w:t>Hvorfor er det vigtigt at have både trænings- og testdata?</w:t>
-      </w:r>
-    </w:p>
-    <w:p/>
-    <w:p>
-      <w:pPr>
         <w:pStyle w:val="Overskrift2"/>
-      </w:pPr>
-      <w:r>
+        <w:rPr>
+          <w:rFonts w:asciiTheme="minorHAnsi" w:hAnsiTheme="minorHAnsi"/>
+        </w:rPr>
+      </w:pPr>
+      <w:r>
+        <w:rPr>
+          <w:rFonts w:asciiTheme="minorHAnsi" w:hAnsiTheme="minorHAnsi"/>
+        </w:rPr>
         <w:t>Features</w:t>
       </w:r>
     </w:p>
@@ -825,22 +842,20 @@
       <w:pPr>
         <w:pStyle w:val="Listeafsnit"/>
         <w:numPr>
-          <w:ilvl w:val="0"/>
+          <w:ilvl w:val="1"/>
           <w:numId w:val="2"/>
         </w:numPr>
       </w:pPr>
-      <w:proofErr w:type="spellStart"/>
-      <w:r>
-        <w:t>Bill_depth_mm</w:t>
-      </w:r>
-      <w:proofErr w:type="spellEnd"/>
-    </w:p>
-    <w:p>
-      <w:pPr>
-        <w:pStyle w:val="Overskrift2"/>
-      </w:pPr>
-      <w:r>
-        <w:t>Target</w:t>
+      <w:r>
+        <w:t xml:space="preserve">Hvad ved jeg om </w:t>
+      </w:r>
+      <w:proofErr w:type="spellStart"/>
+      <w:r>
+        <w:t>pengviner</w:t>
+      </w:r>
+      <w:proofErr w:type="spellEnd"/>
+      <w:r>
+        <w:t>? Ingenting. Måske er det vigtigt?</w:t>
       </w:r>
     </w:p>
     <w:p>
@@ -851,8 +866,1277 @@
           <w:numId w:val="2"/>
         </w:numPr>
       </w:pPr>
+      <w:proofErr w:type="spellStart"/>
+      <w:r>
+        <w:t>Bill_depth_mm</w:t>
+      </w:r>
+      <w:proofErr w:type="spellEnd"/>
+    </w:p>
+    <w:p>
+      <w:pPr>
+        <w:pStyle w:val="Listeafsnit"/>
+        <w:numPr>
+          <w:ilvl w:val="1"/>
+          <w:numId w:val="2"/>
+        </w:numPr>
+      </w:pPr>
+      <w:r>
+        <w:t xml:space="preserve">Hvad ved jeg om </w:t>
+      </w:r>
+      <w:proofErr w:type="spellStart"/>
+      <w:r>
+        <w:t>pengviner</w:t>
+      </w:r>
+      <w:proofErr w:type="spellEnd"/>
+      <w:r>
+        <w:t>? Ingenting. Måske er det vigtigt?</w:t>
+      </w:r>
+    </w:p>
+    <w:p>
+      <w:pPr>
+        <w:pStyle w:val="Listeafsnit"/>
+        <w:numPr>
+          <w:ilvl w:val="0"/>
+          <w:numId w:val="2"/>
+        </w:numPr>
+      </w:pPr>
+      <w:proofErr w:type="spellStart"/>
+      <w:r>
+        <w:t>Flipper_length_mm</w:t>
+      </w:r>
+      <w:proofErr w:type="spellEnd"/>
+    </w:p>
+    <w:p>
+      <w:pPr>
+        <w:pStyle w:val="Listeafsnit"/>
+        <w:numPr>
+          <w:ilvl w:val="1"/>
+          <w:numId w:val="2"/>
+        </w:numPr>
+      </w:pPr>
+      <w:r>
+        <w:t xml:space="preserve">Hvad ved jeg om </w:t>
+      </w:r>
+      <w:proofErr w:type="spellStart"/>
+      <w:r>
+        <w:t>pengviner</w:t>
+      </w:r>
+      <w:proofErr w:type="spellEnd"/>
+      <w:r>
+        <w:t>? Ingenting. Måske er det vigtigt?</w:t>
+      </w:r>
+    </w:p>
+    <w:p>
+      <w:pPr>
+        <w:pStyle w:val="Listeafsnit"/>
+        <w:numPr>
+          <w:ilvl w:val="0"/>
+          <w:numId w:val="2"/>
+        </w:numPr>
+      </w:pPr>
+      <w:proofErr w:type="spellStart"/>
+      <w:r>
+        <w:t>Body_mass_g</w:t>
+      </w:r>
+      <w:proofErr w:type="spellEnd"/>
+    </w:p>
+    <w:p>
+      <w:pPr>
+        <w:pStyle w:val="Listeafsnit"/>
+        <w:numPr>
+          <w:ilvl w:val="1"/>
+          <w:numId w:val="2"/>
+        </w:numPr>
+      </w:pPr>
+      <w:r>
+        <w:t xml:space="preserve">Hvad ved jeg om </w:t>
+      </w:r>
+      <w:proofErr w:type="spellStart"/>
+      <w:r>
+        <w:t>pengviner</w:t>
+      </w:r>
+      <w:proofErr w:type="spellEnd"/>
+      <w:r>
+        <w:t>? Ingenting. Måske er det vigtigt?</w:t>
+      </w:r>
+    </w:p>
+    <w:p>
+      <w:pPr>
+        <w:pStyle w:val="Listeafsnit"/>
+        <w:numPr>
+          <w:ilvl w:val="0"/>
+          <w:numId w:val="2"/>
+        </w:numPr>
+      </w:pPr>
+      <w:r>
+        <w:t>Island</w:t>
+      </w:r>
+    </w:p>
+    <w:p>
+      <w:pPr>
+        <w:pStyle w:val="Listeafsnit"/>
+        <w:numPr>
+          <w:ilvl w:val="1"/>
+          <w:numId w:val="2"/>
+        </w:numPr>
+      </w:pPr>
+      <w:r>
+        <w:t xml:space="preserve">Hvad ved jeg om </w:t>
+      </w:r>
+      <w:proofErr w:type="spellStart"/>
+      <w:r>
+        <w:t>pengviner</w:t>
+      </w:r>
+      <w:proofErr w:type="spellEnd"/>
+      <w:r>
+        <w:t>? Ingenting. Måske er det vigtigt?</w:t>
+      </w:r>
+    </w:p>
+    <w:p/>
+    <w:p>
+      <w:pPr>
+        <w:pStyle w:val="Overskrift2"/>
+        <w:rPr>
+          <w:rFonts w:asciiTheme="minorHAnsi" w:hAnsiTheme="minorHAnsi"/>
+        </w:rPr>
+      </w:pPr>
+      <w:r>
+        <w:rPr>
+          <w:rFonts w:asciiTheme="minorHAnsi" w:hAnsiTheme="minorHAnsi"/>
+        </w:rPr>
+        <w:t>Target</w:t>
+      </w:r>
+    </w:p>
+    <w:p>
+      <w:pPr>
+        <w:pStyle w:val="Listeafsnit"/>
+        <w:numPr>
+          <w:ilvl w:val="0"/>
+          <w:numId w:val="2"/>
+        </w:numPr>
+      </w:pPr>
       <w:r>
         <w:t>Species</w:t>
+      </w:r>
+    </w:p>
+    <w:p>
+      <w:r>
+        <w:lastRenderedPageBreak/>
+        <w:t>Træn en model</w:t>
+      </w:r>
+    </w:p>
+    <w:p/>
+    <w:p>
+      <w:r>
+        <w:drawing>
+          <wp:inline distT="0" distB="0" distL="0" distR="0" wp14:anchorId="3493446E" wp14:editId="33A31BA7">
+            <wp:extent cx="6120130" cy="2894965"/>
+            <wp:effectExtent l="0" t="0" r="0" b="635"/>
+            <wp:docPr id="760530885" name="Billede 1" descr="Et billede, der indeholder tekst, skærmbillede, diagram, Farverigt&#10;&#10;AI-genereret indhold kan være ukorrekt."/>
+            <wp:cNvGraphicFramePr>
+              <a:graphicFrameLocks xmlns:a="http://schemas.openxmlformats.org/drawingml/2006/main" noChangeAspect="1"/>
+            </wp:cNvGraphicFramePr>
+            <a:graphic xmlns:a="http://schemas.openxmlformats.org/drawingml/2006/main">
+              <a:graphicData uri="http://schemas.openxmlformats.org/drawingml/2006/picture">
+                <pic:pic xmlns:pic="http://schemas.openxmlformats.org/drawingml/2006/picture">
+                  <pic:nvPicPr>
+                    <pic:cNvPr id="760530885" name="Billede 1" descr="Et billede, der indeholder tekst, skærmbillede, diagram, Farverigt&#10;&#10;AI-genereret indhold kan være ukorrekt."/>
+                    <pic:cNvPicPr/>
+                  </pic:nvPicPr>
+                  <pic:blipFill>
+                    <a:blip r:embed="rId6"/>
+                    <a:stretch>
+                      <a:fillRect/>
+                    </a:stretch>
+                  </pic:blipFill>
+                  <pic:spPr>
+                    <a:xfrm>
+                      <a:off x="0" y="0"/>
+                      <a:ext cx="6120130" cy="2894965"/>
+                    </a:xfrm>
+                    <a:prstGeom prst="rect">
+                      <a:avLst/>
+                    </a:prstGeom>
+                  </pic:spPr>
+                </pic:pic>
+              </a:graphicData>
+            </a:graphic>
+          </wp:inline>
+        </w:drawing>
+      </w:r>
+    </w:p>
+    <w:p/>
+    <w:p>
+      <w:r>
+        <w:t>Er der forskel på hvordan de to modeller klarer sig:</w:t>
+      </w:r>
+      <w:r>
+        <w:br/>
+      </w:r>
+      <w:proofErr w:type="gramStart"/>
+      <w:r>
+        <w:t>Ja..</w:t>
+      </w:r>
+      <w:proofErr w:type="gramEnd"/>
+      <w:r>
+        <w:t xml:space="preserve"> </w:t>
+      </w:r>
+      <w:proofErr w:type="gramStart"/>
+      <w:r>
+        <w:t>Markant..</w:t>
+      </w:r>
+      <w:proofErr w:type="gramEnd"/>
+      <w:r>
+        <w:br/>
+      </w:r>
+      <w:r>
+        <w:drawing>
+          <wp:inline distT="0" distB="0" distL="0" distR="0" wp14:anchorId="27FA5B6B" wp14:editId="39BFB758">
+            <wp:extent cx="6120130" cy="3923665"/>
+            <wp:effectExtent l="0" t="0" r="0" b="635"/>
+            <wp:docPr id="1040206711" name="Billede 1" descr="Et billede, der indeholder tekst, skærmbillede, display/skærm/fremvisning, software&#10;&#10;AI-genereret indhold kan være ukorrekt."/>
+            <wp:cNvGraphicFramePr>
+              <a:graphicFrameLocks xmlns:a="http://schemas.openxmlformats.org/drawingml/2006/main" noChangeAspect="1"/>
+            </wp:cNvGraphicFramePr>
+            <a:graphic xmlns:a="http://schemas.openxmlformats.org/drawingml/2006/main">
+              <a:graphicData uri="http://schemas.openxmlformats.org/drawingml/2006/picture">
+                <pic:pic xmlns:pic="http://schemas.openxmlformats.org/drawingml/2006/picture">
+                  <pic:nvPicPr>
+                    <pic:cNvPr id="1040206711" name="Billede 1" descr="Et billede, der indeholder tekst, skærmbillede, display/skærm/fremvisning, software&#10;&#10;AI-genereret indhold kan være ukorrekt."/>
+                    <pic:cNvPicPr/>
+                  </pic:nvPicPr>
+                  <pic:blipFill>
+                    <a:blip r:embed="rId7"/>
+                    <a:stretch>
+                      <a:fillRect/>
+                    </a:stretch>
+                  </pic:blipFill>
+                  <pic:spPr>
+                    <a:xfrm>
+                      <a:off x="0" y="0"/>
+                      <a:ext cx="6120130" cy="3923665"/>
+                    </a:xfrm>
+                    <a:prstGeom prst="rect">
+                      <a:avLst/>
+                    </a:prstGeom>
+                  </pic:spPr>
+                </pic:pic>
+              </a:graphicData>
+            </a:graphic>
+          </wp:inline>
+        </w:drawing>
+      </w:r>
+    </w:p>
+    <w:p>
+      <w:pPr>
+        <w:numPr>
+          <w:ilvl w:val="0"/>
+          <w:numId w:val="2"/>
+        </w:numPr>
+        <w:spacing w:line="259" w:lineRule="auto"/>
+        <w:rPr>
+          <w:rFonts w:cs="Arial"/>
+          <w:sz w:val="20"/>
+          <w:szCs w:val="20"/>
+        </w:rPr>
+      </w:pPr>
+      <w:r>
+        <w:rPr>
+          <w:rFonts w:cs="Arial"/>
+          <w:sz w:val="20"/>
+          <w:szCs w:val="20"/>
+        </w:rPr>
+        <w:lastRenderedPageBreak/>
+        <w:t>Hvordan har du valgt at splitte dit datasæt?</w:t>
+      </w:r>
+    </w:p>
+    <w:p>
+      <w:pPr>
+        <w:numPr>
+          <w:ilvl w:val="1"/>
+          <w:numId w:val="2"/>
+        </w:numPr>
+        <w:spacing w:line="259" w:lineRule="auto"/>
+        <w:rPr>
+          <w:rFonts w:cs="Arial"/>
+          <w:sz w:val="20"/>
+          <w:szCs w:val="20"/>
+        </w:rPr>
+      </w:pPr>
+      <w:r>
+        <w:t xml:space="preserve">Datasplittet sker med </w:t>
+      </w:r>
+      <w:proofErr w:type="spellStart"/>
+      <w:r>
+        <w:t>train_test_</w:t>
+      </w:r>
+      <w:proofErr w:type="gramStart"/>
+      <w:r>
+        <w:t>split</w:t>
+      </w:r>
+      <w:proofErr w:type="spellEnd"/>
+      <w:r>
+        <w:t>(</w:t>
+      </w:r>
+      <w:proofErr w:type="spellStart"/>
+      <w:proofErr w:type="gramEnd"/>
+      <w:r>
+        <w:t>test_size</w:t>
+      </w:r>
+      <w:proofErr w:type="spellEnd"/>
+      <w:r>
+        <w:t xml:space="preserve">=0.2, </w:t>
+      </w:r>
+      <w:proofErr w:type="spellStart"/>
+      <w:r>
+        <w:t>stratify</w:t>
+      </w:r>
+      <w:proofErr w:type="spellEnd"/>
+      <w:r>
+        <w:t xml:space="preserve">=y) for hver </w:t>
+      </w:r>
+      <w:proofErr w:type="spellStart"/>
+      <w:r>
+        <w:t>random_state</w:t>
+      </w:r>
+      <w:proofErr w:type="spellEnd"/>
+      <w:r>
+        <w:t>; 20% bruges som test, stratificeret efter arter.</w:t>
+      </w:r>
+    </w:p>
+    <w:p>
+      <w:pPr>
+        <w:numPr>
+          <w:ilvl w:val="0"/>
+          <w:numId w:val="2"/>
+        </w:numPr>
+        <w:spacing w:line="259" w:lineRule="auto"/>
+        <w:rPr>
+          <w:rFonts w:cs="Arial"/>
+          <w:sz w:val="20"/>
+          <w:szCs w:val="20"/>
+        </w:rPr>
+      </w:pPr>
+      <w:r>
+        <w:rPr>
+          <w:rFonts w:cs="Arial"/>
+          <w:sz w:val="20"/>
+          <w:szCs w:val="20"/>
+        </w:rPr>
+        <w:t>Hvorfor tror du, at denne model passer til opgaven?</w:t>
+      </w:r>
+    </w:p>
+    <w:p>
+      <w:pPr>
+        <w:numPr>
+          <w:ilvl w:val="1"/>
+          <w:numId w:val="2"/>
+        </w:numPr>
+        <w:spacing w:line="259" w:lineRule="auto"/>
+        <w:rPr>
+          <w:rFonts w:cs="Arial"/>
+          <w:sz w:val="20"/>
+          <w:szCs w:val="20"/>
+        </w:rPr>
+      </w:pPr>
+      <w:r>
+        <w:t xml:space="preserve">Decision Tree passer fordi den håndterer både numeriske og </w:t>
+      </w:r>
+      <w:proofErr w:type="spellStart"/>
+      <w:r>
+        <w:t>one</w:t>
+      </w:r>
+      <w:proofErr w:type="spellEnd"/>
+      <w:r>
+        <w:t>-hot-kodede kategoriske features og kan fange ikke</w:t>
+      </w:r>
+      <w:r>
+        <w:rPr>
+          <w:rFonts w:ascii="Cambria Math" w:hAnsi="Cambria Math" w:cs="Cambria Math"/>
+        </w:rPr>
+        <w:t>‑</w:t>
+      </w:r>
+      <w:r>
+        <w:t>line</w:t>
+      </w:r>
+      <w:r>
+        <w:rPr>
+          <w:rFonts w:cs="Aptos"/>
+        </w:rPr>
+        <w:t>æ</w:t>
+      </w:r>
+      <w:r>
+        <w:t>re sammenh</w:t>
+      </w:r>
+      <w:r>
+        <w:rPr>
+          <w:rFonts w:cs="Aptos"/>
+        </w:rPr>
+        <w:t>æ</w:t>
+      </w:r>
+      <w:r>
+        <w:t>nge; KNN giver enkel, ikke</w:t>
+      </w:r>
+      <w:r>
+        <w:rPr>
+          <w:rFonts w:ascii="Cambria Math" w:hAnsi="Cambria Math" w:cs="Cambria Math"/>
+        </w:rPr>
+        <w:t>‑</w:t>
+      </w:r>
+      <w:proofErr w:type="spellStart"/>
+      <w:r>
+        <w:t>parametrisk</w:t>
+      </w:r>
+      <w:proofErr w:type="spellEnd"/>
+      <w:r>
+        <w:t xml:space="preserve"> baseline til sammenligning.</w:t>
+      </w:r>
+    </w:p>
+    <w:p>
+      <w:pPr>
+        <w:numPr>
+          <w:ilvl w:val="0"/>
+          <w:numId w:val="2"/>
+        </w:numPr>
+        <w:spacing w:line="259" w:lineRule="auto"/>
+        <w:rPr>
+          <w:rFonts w:cs="Arial"/>
+          <w:sz w:val="20"/>
+          <w:szCs w:val="20"/>
+        </w:rPr>
+      </w:pPr>
+      <w:r>
+        <w:rPr>
+          <w:rFonts w:cs="Arial"/>
+          <w:sz w:val="20"/>
+          <w:szCs w:val="20"/>
+        </w:rPr>
+        <w:t xml:space="preserve">Hvad gør </w:t>
+      </w:r>
+      <w:proofErr w:type="spellStart"/>
+      <w:r>
+        <w:rPr>
+          <w:rFonts w:cs="Arial"/>
+          <w:sz w:val="20"/>
+          <w:szCs w:val="20"/>
+        </w:rPr>
+        <w:t>max_depth</w:t>
+      </w:r>
+      <w:proofErr w:type="spellEnd"/>
+      <w:r>
+        <w:rPr>
+          <w:rFonts w:cs="Arial"/>
+          <w:sz w:val="20"/>
+          <w:szCs w:val="20"/>
+        </w:rPr>
+        <w:t xml:space="preserve"> eller </w:t>
+      </w:r>
+      <w:proofErr w:type="spellStart"/>
+      <w:r>
+        <w:rPr>
+          <w:rFonts w:cs="Arial"/>
+          <w:sz w:val="20"/>
+          <w:szCs w:val="20"/>
+        </w:rPr>
+        <w:t>n_neighbors</w:t>
+      </w:r>
+      <w:proofErr w:type="spellEnd"/>
+      <w:r>
+        <w:rPr>
+          <w:rFonts w:cs="Arial"/>
+          <w:sz w:val="20"/>
+          <w:szCs w:val="20"/>
+        </w:rPr>
+        <w:t xml:space="preserve"> ved modellens adfærd?</w:t>
+      </w:r>
+    </w:p>
+    <w:p>
+      <w:pPr>
+        <w:numPr>
+          <w:ilvl w:val="1"/>
+          <w:numId w:val="2"/>
+        </w:numPr>
+        <w:spacing w:line="259" w:lineRule="auto"/>
+        <w:rPr>
+          <w:rFonts w:cs="Arial"/>
+          <w:sz w:val="20"/>
+          <w:szCs w:val="20"/>
+        </w:rPr>
+      </w:pPr>
+      <w:proofErr w:type="spellStart"/>
+      <w:r>
+        <w:t>max_depth</w:t>
+      </w:r>
+      <w:proofErr w:type="spellEnd"/>
+      <w:r>
+        <w:t xml:space="preserve"> begrænser træets dybde og reducerer overfitting</w:t>
+      </w:r>
+    </w:p>
+    <w:p>
+      <w:pPr>
+        <w:numPr>
+          <w:ilvl w:val="1"/>
+          <w:numId w:val="2"/>
+        </w:numPr>
+        <w:spacing w:line="259" w:lineRule="auto"/>
+        <w:rPr>
+          <w:rFonts w:cs="Arial"/>
+          <w:sz w:val="20"/>
+          <w:szCs w:val="20"/>
+        </w:rPr>
+      </w:pPr>
+      <w:proofErr w:type="spellStart"/>
+      <w:r>
+        <w:t>n_neighbors</w:t>
+      </w:r>
+      <w:proofErr w:type="spellEnd"/>
+      <w:r>
+        <w:t xml:space="preserve"> styrer hvor mange nærmeste punkter KNN bruger – højere værdi udglatter beslutningsgrænser (mere bias, mindre varians)</w:t>
+      </w:r>
+    </w:p>
+    <w:p>
+      <w:pPr>
+        <w:numPr>
+          <w:ilvl w:val="0"/>
+          <w:numId w:val="2"/>
+        </w:numPr>
+        <w:spacing w:line="259" w:lineRule="auto"/>
+        <w:rPr>
+          <w:rFonts w:cs="Arial"/>
+          <w:sz w:val="20"/>
+          <w:szCs w:val="20"/>
+        </w:rPr>
+      </w:pPr>
+      <w:r>
+        <w:rPr>
+          <w:rFonts w:cs="Arial"/>
+          <w:sz w:val="20"/>
+          <w:szCs w:val="20"/>
+        </w:rPr>
+        <w:t>Hvad fortæller din evaluering dig om modellens præcision?</w:t>
+      </w:r>
+    </w:p>
+    <w:p>
+      <w:pPr>
+        <w:numPr>
+          <w:ilvl w:val="1"/>
+          <w:numId w:val="2"/>
+        </w:numPr>
+        <w:spacing w:line="259" w:lineRule="auto"/>
+        <w:rPr>
+          <w:rFonts w:cs="Arial"/>
+          <w:sz w:val="20"/>
+          <w:szCs w:val="20"/>
+        </w:rPr>
+      </w:pPr>
+      <w:r>
+        <w:t>Evalueringen viser at Decision Tree-modellen i gennemsnit rammer ca. 97.1% test</w:t>
+      </w:r>
+      <w:r>
+        <w:noBreakHyphen/>
+      </w:r>
+      <w:proofErr w:type="spellStart"/>
+      <w:r>
+        <w:t>accuracy</w:t>
+      </w:r>
+      <w:proofErr w:type="spellEnd"/>
+      <w:r>
+        <w:t xml:space="preserve"> over 1.000.000 splits og opnår 100% på bedste split, altså meget høj og stabil præcision. KNN ligger markant lavere med ca. 77.5% i gennemsnit og 95.5% på bedste split, hvilket indikerer lavere samlet præcision og større afhængighed af </w:t>
+      </w:r>
+      <w:proofErr w:type="gramStart"/>
+      <w:r>
+        <w:t>det konkrete split</w:t>
+      </w:r>
+      <w:proofErr w:type="gramEnd"/>
+      <w:r>
+        <w:t>.</w:t>
+      </w:r>
+    </w:p>
+    <w:p>
+      <w:pPr>
+        <w:numPr>
+          <w:ilvl w:val="0"/>
+          <w:numId w:val="2"/>
+        </w:numPr>
+        <w:spacing w:line="259" w:lineRule="auto"/>
+        <w:rPr>
+          <w:rFonts w:cs="Arial"/>
+          <w:sz w:val="20"/>
+          <w:szCs w:val="20"/>
+        </w:rPr>
+      </w:pPr>
+      <w:r>
+        <w:rPr>
+          <w:rFonts w:cs="Arial"/>
+          <w:sz w:val="20"/>
+          <w:szCs w:val="20"/>
+        </w:rPr>
+        <w:t>Hvilke arter forveksles modellen mest med hinanden?</w:t>
+      </w:r>
+    </w:p>
+    <w:p>
+      <w:pPr>
+        <w:pStyle w:val="Listeafsnit"/>
+        <w:numPr>
+          <w:ilvl w:val="1"/>
+          <w:numId w:val="2"/>
+        </w:numPr>
+      </w:pPr>
+      <w:r>
+        <w:t xml:space="preserve">Mest forveksling ses mellem </w:t>
+      </w:r>
+      <w:proofErr w:type="spellStart"/>
+      <w:r>
+        <w:t>Adelie</w:t>
+      </w:r>
+      <w:proofErr w:type="spellEnd"/>
+      <w:r>
+        <w:t xml:space="preserve"> og </w:t>
+      </w:r>
+      <w:proofErr w:type="spellStart"/>
+      <w:r>
+        <w:t>Chinstrap</w:t>
+      </w:r>
+      <w:proofErr w:type="spellEnd"/>
+      <w:r>
+        <w:t xml:space="preserve">; </w:t>
+      </w:r>
+      <w:proofErr w:type="spellStart"/>
+      <w:r>
+        <w:t>Gentoo</w:t>
+      </w:r>
+      <w:proofErr w:type="spellEnd"/>
+      <w:r>
+        <w:t xml:space="preserve"> skiller sig tydeligere ud og forveksles sjældent.</w:t>
+      </w:r>
+    </w:p>
+    <w:p>
+      <w:pPr>
+        <w:numPr>
+          <w:ilvl w:val="0"/>
+          <w:numId w:val="2"/>
+        </w:numPr>
+        <w:spacing w:line="259" w:lineRule="auto"/>
+      </w:pPr>
+      <w:r>
+        <w:rPr>
+          <w:rFonts w:cs="Arial"/>
+          <w:sz w:val="20"/>
+          <w:szCs w:val="20"/>
+        </w:rPr>
+        <w:t xml:space="preserve">Er der forskel på, hvordan de to modeller klarer sig (Decision Tree </w:t>
+      </w:r>
+      <w:proofErr w:type="spellStart"/>
+      <w:r>
+        <w:rPr>
+          <w:rFonts w:cs="Arial"/>
+          <w:sz w:val="20"/>
+          <w:szCs w:val="20"/>
+        </w:rPr>
+        <w:t>vs</w:t>
+      </w:r>
+      <w:proofErr w:type="spellEnd"/>
+      <w:r>
+        <w:rPr>
+          <w:rFonts w:cs="Arial"/>
+          <w:sz w:val="20"/>
+          <w:szCs w:val="20"/>
+        </w:rPr>
+        <w:t xml:space="preserve"> KNN)?</w:t>
+      </w:r>
+    </w:p>
+    <w:p>
+      <w:pPr>
+        <w:numPr>
+          <w:ilvl w:val="1"/>
+          <w:numId w:val="2"/>
+        </w:numPr>
+        <w:spacing w:line="259" w:lineRule="auto"/>
+      </w:pPr>
+      <w:r>
+        <w:t xml:space="preserve">Decision Tree klarer sig markant bedre: </w:t>
+      </w:r>
+      <w:proofErr w:type="gramStart"/>
+      <w:r>
+        <w:t>høj middel</w:t>
+      </w:r>
+      <w:proofErr w:type="gramEnd"/>
+      <w:r>
+        <w:noBreakHyphen/>
+      </w:r>
+      <w:proofErr w:type="spellStart"/>
+      <w:r>
+        <w:t>accuracy</w:t>
+      </w:r>
+      <w:proofErr w:type="spellEnd"/>
+      <w:r>
+        <w:t xml:space="preserve"> (≈97.1%) og perfekt test</w:t>
+      </w:r>
+      <w:r>
+        <w:noBreakHyphen/>
+      </w:r>
+      <w:proofErr w:type="spellStart"/>
+      <w:r>
+        <w:t>accuracy</w:t>
+      </w:r>
+      <w:proofErr w:type="spellEnd"/>
+      <w:r>
+        <w:t xml:space="preserve"> på bedste seed (100%). KNN er langt lavere i middel (≈77.5%) og når kun ≈95.5% på bedste seed. Træet er både mere præcist og mere stabilt. KNN fejler især ved at misklassificere </w:t>
+      </w:r>
+      <w:proofErr w:type="spellStart"/>
+      <w:r>
+        <w:t>Chinstrap</w:t>
+      </w:r>
+      <w:proofErr w:type="spellEnd"/>
+      <w:r>
+        <w:t xml:space="preserve"> (lavere </w:t>
+      </w:r>
+      <w:proofErr w:type="spellStart"/>
+      <w:r>
+        <w:t>recall</w:t>
+      </w:r>
+      <w:proofErr w:type="spellEnd"/>
+      <w:r>
+        <w:t xml:space="preserve">), sandsynligvis fordi afstandsberegningen påvirkes af uens skalaer og </w:t>
+      </w:r>
+      <w:proofErr w:type="spellStart"/>
+      <w:r>
+        <w:t>one</w:t>
+      </w:r>
+      <w:proofErr w:type="spellEnd"/>
+      <w:r>
+        <w:noBreakHyphen/>
+        <w:t>hot features uden normalisering.</w:t>
+      </w:r>
+    </w:p>
+    <w:p>
+      <w:pPr>
+        <w:numPr>
+          <w:ilvl w:val="0"/>
+          <w:numId w:val="2"/>
+        </w:numPr>
+        <w:spacing w:line="259" w:lineRule="auto"/>
+      </w:pPr>
+      <w:r>
+        <w:t>Diskutér, hvornår modellen bliver for kompleks</w:t>
+      </w:r>
+    </w:p>
+    <w:p>
+      <w:pPr>
+        <w:numPr>
+          <w:ilvl w:val="1"/>
+          <w:numId w:val="2"/>
+        </w:numPr>
+        <w:spacing w:line="259" w:lineRule="auto"/>
+      </w:pPr>
+      <w:r>
+        <w:t xml:space="preserve">Træet bliver for komplekst (overfit) når </w:t>
+      </w:r>
+      <w:proofErr w:type="spellStart"/>
+      <w:r>
+        <w:t>max_depth</w:t>
+      </w:r>
+      <w:proofErr w:type="spellEnd"/>
+      <w:r>
+        <w:t xml:space="preserve"> øges, </w:t>
+      </w:r>
+      <w:proofErr w:type="spellStart"/>
+      <w:r>
+        <w:t>min_samples_leaf</w:t>
+      </w:r>
+      <w:proofErr w:type="spellEnd"/>
+      <w:r>
+        <w:t xml:space="preserve"> sænkes, eller </w:t>
+      </w:r>
+      <w:proofErr w:type="spellStart"/>
+      <w:r>
+        <w:t>min_samples_split</w:t>
+      </w:r>
+      <w:proofErr w:type="spellEnd"/>
+      <w:r>
+        <w:t xml:space="preserve"> sænkes så trænings</w:t>
+      </w:r>
+      <w:r>
+        <w:rPr>
+          <w:rFonts w:ascii="Cambria Math" w:hAnsi="Cambria Math" w:cs="Cambria Math"/>
+        </w:rPr>
+        <w:t>‑</w:t>
+      </w:r>
+      <w:proofErr w:type="spellStart"/>
+      <w:r>
+        <w:t>accuracy</w:t>
+      </w:r>
+      <w:proofErr w:type="spellEnd"/>
+      <w:r>
+        <w:t xml:space="preserve"> g</w:t>
+      </w:r>
+      <w:r>
+        <w:rPr>
+          <w:rFonts w:cs="Aptos"/>
+        </w:rPr>
+        <w:t>å</w:t>
+      </w:r>
+      <w:r>
+        <w:t>r mod 1.0 mens test</w:t>
+      </w:r>
+      <w:r>
+        <w:rPr>
+          <w:rFonts w:ascii="Cambria Math" w:hAnsi="Cambria Math" w:cs="Cambria Math"/>
+        </w:rPr>
+        <w:t>‑</w:t>
+      </w:r>
+      <w:proofErr w:type="spellStart"/>
+      <w:r>
+        <w:t>accuracy</w:t>
+      </w:r>
+      <w:proofErr w:type="spellEnd"/>
+      <w:r>
+        <w:t xml:space="preserve"> falder relativt (stort </w:t>
+      </w:r>
+      <w:proofErr w:type="spellStart"/>
+      <w:r>
+        <w:t>gap</w:t>
+      </w:r>
+      <w:proofErr w:type="spellEnd"/>
+      <w:r>
+        <w:t xml:space="preserve">). I din kode er </w:t>
+      </w:r>
+      <w:proofErr w:type="spellStart"/>
+      <w:r>
+        <w:t>max_depth</w:t>
+      </w:r>
+      <w:proofErr w:type="spellEnd"/>
+      <w:r>
+        <w:t>=5 en bevidst begr</w:t>
+      </w:r>
+      <w:r>
+        <w:rPr>
+          <w:rFonts w:cs="Aptos"/>
+        </w:rPr>
+        <w:t>æ</w:t>
+      </w:r>
+      <w:r>
+        <w:t>nsning der reducerer risikoen; h</w:t>
+      </w:r>
+      <w:r>
+        <w:rPr>
+          <w:rFonts w:cs="Aptos"/>
+        </w:rPr>
+        <w:t>æ</w:t>
+      </w:r>
+      <w:r>
+        <w:t>ves den til fx None eller &gt;10 vil varians typisk stige og generalisering falde.</w:t>
+      </w:r>
+    </w:p>
+    <w:p>
+      <w:pPr>
+        <w:numPr>
+          <w:ilvl w:val="1"/>
+          <w:numId w:val="2"/>
+        </w:numPr>
+        <w:spacing w:line="259" w:lineRule="auto"/>
+      </w:pPr>
+      <w:r>
+        <w:lastRenderedPageBreak/>
+        <w:t xml:space="preserve">KNN bliver “komplekst” (høj varians) når </w:t>
+      </w:r>
+      <w:proofErr w:type="spellStart"/>
+      <w:r>
+        <w:t>n_neighbors</w:t>
+      </w:r>
+      <w:proofErr w:type="spellEnd"/>
+      <w:r>
+        <w:t xml:space="preserve"> er for lav (fx 1–3); modellen tilpasser sig støj og </w:t>
+      </w:r>
+      <w:proofErr w:type="spellStart"/>
+      <w:r>
+        <w:t>train_acc</w:t>
+      </w:r>
+      <w:proofErr w:type="spellEnd"/>
+      <w:r>
+        <w:t xml:space="preserve"> kan blive højere end </w:t>
+      </w:r>
+      <w:proofErr w:type="spellStart"/>
+      <w:r>
+        <w:t>test_acc</w:t>
+      </w:r>
+      <w:proofErr w:type="spellEnd"/>
+      <w:r>
+        <w:t>. For høj k giver omvendt underfitting (begge scorer lave og tæt på hinanden).</w:t>
+      </w:r>
+    </w:p>
+    <w:p>
+      <w:pPr>
+        <w:numPr>
+          <w:ilvl w:val="1"/>
+          <w:numId w:val="2"/>
+        </w:numPr>
+        <w:spacing w:line="259" w:lineRule="auto"/>
+      </w:pPr>
+      <w:r>
+        <w:t xml:space="preserve">Tegn på for høj kompleksitet: 1) </w:t>
+      </w:r>
+      <w:proofErr w:type="spellStart"/>
+      <w:r>
+        <w:t>train_acc</w:t>
+      </w:r>
+      <w:proofErr w:type="spellEnd"/>
+      <w:r>
+        <w:t xml:space="preserve"> ≈ 1.0 og </w:t>
+      </w:r>
+      <w:proofErr w:type="spellStart"/>
+      <w:r>
+        <w:t>test_acc</w:t>
+      </w:r>
+      <w:proofErr w:type="spellEnd"/>
+      <w:r>
+        <w:t xml:space="preserve"> markant lavere, 2) stor spredning i </w:t>
+      </w:r>
+      <w:proofErr w:type="spellStart"/>
+      <w:r>
+        <w:t>test_acc</w:t>
+      </w:r>
+      <w:proofErr w:type="spellEnd"/>
+      <w:r>
+        <w:t xml:space="preserve"> </w:t>
+      </w:r>
+      <w:proofErr w:type="spellStart"/>
+      <w:r>
+        <w:t>across</w:t>
+      </w:r>
+      <w:proofErr w:type="spellEnd"/>
+      <w:r>
+        <w:t xml:space="preserve"> </w:t>
+      </w:r>
+      <w:proofErr w:type="spellStart"/>
+      <w:r>
+        <w:t>random_state</w:t>
+      </w:r>
+      <w:proofErr w:type="spellEnd"/>
+      <w:r>
+        <w:t>, 3) uforholdsmæssigt dybt træ med mange bladnoder eller KNN med k=1 og ustabile beslutninger.</w:t>
+      </w:r>
+    </w:p>
+    <w:p>
+      <w:pPr>
+        <w:numPr>
+          <w:ilvl w:val="0"/>
+          <w:numId w:val="2"/>
+        </w:numPr>
+        <w:spacing w:line="259" w:lineRule="auto"/>
+        <w:rPr>
+          <w:rFonts w:cs="Arial"/>
+          <w:sz w:val="20"/>
+          <w:szCs w:val="20"/>
+        </w:rPr>
+      </w:pPr>
+      <w:r>
+        <w:rPr>
+          <w:rFonts w:cs="Arial"/>
+          <w:sz w:val="20"/>
+          <w:szCs w:val="20"/>
+        </w:rPr>
+        <w:t>Hvornår ser modellen ud til at overfitte?</w:t>
+      </w:r>
+    </w:p>
+    <w:p>
+      <w:pPr>
+        <w:pStyle w:val="Listeafsnit"/>
+        <w:numPr>
+          <w:ilvl w:val="1"/>
+          <w:numId w:val="2"/>
+        </w:numPr>
+        <w:rPr>
+          <w:rFonts w:cs="Arial"/>
+          <w:sz w:val="20"/>
+          <w:szCs w:val="20"/>
+        </w:rPr>
+      </w:pPr>
+      <w:r>
+        <w:rPr>
+          <w:rFonts w:cs="Arial"/>
+          <w:sz w:val="20"/>
+          <w:szCs w:val="20"/>
+        </w:rPr>
+        <w:t xml:space="preserve">Overfitting optræder for de </w:t>
+      </w:r>
+      <w:proofErr w:type="spellStart"/>
+      <w:r>
+        <w:rPr>
+          <w:rFonts w:cs="Arial"/>
+          <w:sz w:val="20"/>
+          <w:szCs w:val="20"/>
+        </w:rPr>
+        <w:t>seeds</w:t>
+      </w:r>
+      <w:proofErr w:type="spellEnd"/>
+      <w:r>
+        <w:rPr>
+          <w:rFonts w:cs="Arial"/>
+          <w:sz w:val="20"/>
+          <w:szCs w:val="20"/>
+        </w:rPr>
+        <w:t xml:space="preserve"> hvor træmodellen har markant højere trænings </w:t>
+      </w:r>
+      <w:proofErr w:type="spellStart"/>
+      <w:r>
+        <w:rPr>
+          <w:rFonts w:cs="Arial"/>
+          <w:sz w:val="20"/>
+          <w:szCs w:val="20"/>
+        </w:rPr>
+        <w:t>accuracy</w:t>
+      </w:r>
+      <w:proofErr w:type="spellEnd"/>
+      <w:r>
+        <w:rPr>
+          <w:rFonts w:cs="Arial"/>
+          <w:sz w:val="20"/>
+          <w:szCs w:val="20"/>
+        </w:rPr>
+        <w:t xml:space="preserve"> end test </w:t>
+      </w:r>
+      <w:proofErr w:type="spellStart"/>
+      <w:r>
+        <w:rPr>
+          <w:rFonts w:cs="Arial"/>
+          <w:sz w:val="20"/>
+          <w:szCs w:val="20"/>
+        </w:rPr>
+        <w:t>accuracy</w:t>
+      </w:r>
+      <w:proofErr w:type="spellEnd"/>
+      <w:r>
+        <w:rPr>
+          <w:rFonts w:cs="Arial"/>
+          <w:sz w:val="20"/>
+          <w:szCs w:val="20"/>
+        </w:rPr>
+        <w:t xml:space="preserve"> (fx træningsscore tæt på 1.0 men test betydeligt lavere). KNN kan også overfitte, men typisk ses mindre ekstrem forskel dér ved disse </w:t>
+      </w:r>
+      <w:proofErr w:type="spellStart"/>
+      <w:r>
+        <w:rPr>
+          <w:rFonts w:cs="Arial"/>
+          <w:sz w:val="20"/>
+          <w:szCs w:val="20"/>
+        </w:rPr>
+        <w:t>hyperparametre</w:t>
+      </w:r>
+      <w:proofErr w:type="spellEnd"/>
+      <w:r>
+        <w:rPr>
+          <w:rFonts w:cs="Arial"/>
+          <w:sz w:val="20"/>
+          <w:szCs w:val="20"/>
+        </w:rPr>
+        <w:t>.</w:t>
+      </w:r>
+    </w:p>
+    <w:p>
+      <w:pPr>
+        <w:numPr>
+          <w:ilvl w:val="0"/>
+          <w:numId w:val="2"/>
+        </w:numPr>
+        <w:spacing w:line="259" w:lineRule="auto"/>
+        <w:rPr>
+          <w:rFonts w:cs="Arial"/>
+          <w:sz w:val="20"/>
+          <w:szCs w:val="20"/>
+        </w:rPr>
+      </w:pPr>
+      <w:r>
+        <w:rPr>
+          <w:rFonts w:cs="Arial"/>
+          <w:sz w:val="20"/>
+          <w:szCs w:val="20"/>
+        </w:rPr>
+        <w:t xml:space="preserve">Hvordan kan man se det ud fra </w:t>
+      </w:r>
+      <w:proofErr w:type="spellStart"/>
+      <w:r>
+        <w:rPr>
+          <w:rFonts w:cs="Arial"/>
+          <w:sz w:val="20"/>
+          <w:szCs w:val="20"/>
+        </w:rPr>
+        <w:t>train</w:t>
+      </w:r>
+      <w:proofErr w:type="spellEnd"/>
+      <w:r>
+        <w:rPr>
+          <w:rFonts w:cs="Arial"/>
+          <w:sz w:val="20"/>
+          <w:szCs w:val="20"/>
+        </w:rPr>
+        <w:t>/test-score?</w:t>
+      </w:r>
+    </w:p>
+    <w:p>
+      <w:pPr>
+        <w:pStyle w:val="Listeafsnit"/>
+        <w:numPr>
+          <w:ilvl w:val="1"/>
+          <w:numId w:val="2"/>
+        </w:numPr>
+      </w:pPr>
+      <w:r>
+        <w:t xml:space="preserve">Det ses ved et stort </w:t>
+      </w:r>
+      <w:proofErr w:type="spellStart"/>
+      <w:r>
+        <w:t>gap</w:t>
+      </w:r>
+      <w:proofErr w:type="spellEnd"/>
+      <w:r>
+        <w:t xml:space="preserve">: </w:t>
+      </w:r>
+      <w:proofErr w:type="spellStart"/>
+      <w:r>
+        <w:t>train_acc</w:t>
+      </w:r>
+      <w:proofErr w:type="spellEnd"/>
+      <w:r>
+        <w:t xml:space="preserve"> &gt;&gt; </w:t>
+      </w:r>
+      <w:proofErr w:type="spellStart"/>
+      <w:r>
+        <w:t>test_acc</w:t>
+      </w:r>
+      <w:proofErr w:type="spellEnd"/>
+      <w:r>
+        <w:t>. Lille forskel (begge høje og tæt på hinanden) tyder på god generalisering; meget høj træningsscore kombineret med moderat/lav testscore tyder på overfitting.</w:t>
+      </w:r>
+    </w:p>
+    <w:p>
+      <w:pPr>
+        <w:numPr>
+          <w:ilvl w:val="0"/>
+          <w:numId w:val="2"/>
+        </w:numPr>
+        <w:spacing w:line="259" w:lineRule="auto"/>
+        <w:rPr>
+          <w:rFonts w:cs="Arial"/>
+          <w:sz w:val="20"/>
+          <w:szCs w:val="20"/>
+        </w:rPr>
+      </w:pPr>
+      <w:r>
+        <w:rPr>
+          <w:rFonts w:cs="Arial"/>
+          <w:sz w:val="20"/>
+          <w:szCs w:val="20"/>
+        </w:rPr>
+        <w:t>Hvorfor bruger vi cross-</w:t>
+      </w:r>
+      <w:proofErr w:type="spellStart"/>
+      <w:r>
+        <w:rPr>
+          <w:rFonts w:cs="Arial"/>
+          <w:sz w:val="20"/>
+          <w:szCs w:val="20"/>
+        </w:rPr>
+        <w:t>validation</w:t>
+      </w:r>
+      <w:proofErr w:type="spellEnd"/>
+      <w:r>
+        <w:rPr>
+          <w:rFonts w:cs="Arial"/>
+          <w:sz w:val="20"/>
+          <w:szCs w:val="20"/>
+        </w:rPr>
+        <w:t>?</w:t>
+      </w:r>
+    </w:p>
+    <w:p>
+      <w:pPr>
+        <w:pStyle w:val="Listeafsnit"/>
+        <w:numPr>
+          <w:ilvl w:val="1"/>
+          <w:numId w:val="2"/>
+        </w:numPr>
+        <w:spacing w:line="259" w:lineRule="auto"/>
+      </w:pPr>
+      <w:r>
+        <w:t>Cross-</w:t>
+      </w:r>
+      <w:proofErr w:type="spellStart"/>
+      <w:r>
+        <w:t>validation</w:t>
+      </w:r>
+      <w:proofErr w:type="spellEnd"/>
+      <w:r>
+        <w:t xml:space="preserve"> giver et mere robust estimat af generaliseringspræstation, fordi hvert datapunkt tjener som både træning og validering på skift; det reducerer risikoen for, at et enkelt heldigt/uheldigt split farver vurderingen</w:t>
+      </w:r>
+    </w:p>
+    <w:p>
+      <w:pPr>
+        <w:numPr>
+          <w:ilvl w:val="0"/>
+          <w:numId w:val="2"/>
+        </w:numPr>
+        <w:spacing w:line="259" w:lineRule="auto"/>
+        <w:rPr>
+          <w:rFonts w:cs="Arial"/>
+          <w:sz w:val="20"/>
+          <w:szCs w:val="20"/>
+        </w:rPr>
+      </w:pPr>
+      <w:r>
+        <w:rPr>
+          <w:rFonts w:cs="Arial"/>
+          <w:sz w:val="20"/>
+          <w:szCs w:val="20"/>
+        </w:rPr>
+        <w:t>Er din model stabil på tværs af forskellige datasplit?</w:t>
+      </w:r>
+    </w:p>
+    <w:p>
+      <w:pPr>
+        <w:numPr>
+          <w:ilvl w:val="1"/>
+          <w:numId w:val="2"/>
+        </w:numPr>
+        <w:spacing w:line="259" w:lineRule="auto"/>
+        <w:rPr>
+          <w:rFonts w:cs="Arial"/>
+          <w:sz w:val="20"/>
+          <w:szCs w:val="20"/>
+        </w:rPr>
+      </w:pPr>
+      <w:r>
+        <w:t>Modellen er stabil på tværs af forskellige splits, når CV-gennemsnittet ligger tæt på test-</w:t>
+      </w:r>
+      <w:proofErr w:type="spellStart"/>
+      <w:r>
+        <w:t>accuracy</w:t>
+      </w:r>
+      <w:proofErr w:type="spellEnd"/>
+      <w:r>
+        <w:t xml:space="preserve">, og CV-standardafvigelsen er lav; hvis </w:t>
+      </w:r>
+      <w:r>
+        <w:t>man</w:t>
+      </w:r>
+      <w:r>
+        <w:t xml:space="preserve"> ser store afvigelser eller høj </w:t>
+      </w:r>
+      <w:proofErr w:type="spellStart"/>
+      <w:r>
+        <w:t>std</w:t>
+      </w:r>
+      <w:proofErr w:type="spellEnd"/>
+      <w:r>
+        <w:t xml:space="preserve">, varierer performance med </w:t>
+      </w:r>
+      <w:proofErr w:type="spellStart"/>
+      <w:r>
+        <w:t>splittene</w:t>
+      </w:r>
+      <w:proofErr w:type="spellEnd"/>
+      <w:r>
+        <w:t xml:space="preserve"> og modellen er mindre stabil.</w:t>
       </w:r>
     </w:p>
     <w:sectPr>
@@ -1166,6 +2450,602 @@
     </w:lvl>
   </w:abstractNum>
   <w:abstractNum w:abstractNumId="2" w15:restartNumberingAfterBreak="0">
+    <w:nsid w:val="3EBC0127"/>
+    <w:multiLevelType w:val="multilevel"/>
+    <w:tmpl w:val="CEE859E6"/>
+    <w:lvl w:ilvl="0">
+      <w:start w:val="1"/>
+      <w:numFmt w:val="bullet"/>
+      <w:lvlText w:val=""/>
+      <w:lvlJc w:val="left"/>
+      <w:pPr>
+        <w:tabs>
+          <w:tab w:val="num" w:pos="720"/>
+        </w:tabs>
+        <w:ind w:left="720" w:hanging="360"/>
+      </w:pPr>
+      <w:rPr>
+        <w:rFonts w:ascii="Symbol" w:hAnsi="Symbol" w:hint="default"/>
+        <w:sz w:val="20"/>
+      </w:rPr>
+    </w:lvl>
+    <w:lvl w:ilvl="1" w:tentative="1">
+      <w:start w:val="1"/>
+      <w:numFmt w:val="bullet"/>
+      <w:lvlText w:val="o"/>
+      <w:lvlJc w:val="left"/>
+      <w:pPr>
+        <w:tabs>
+          <w:tab w:val="num" w:pos="1440"/>
+        </w:tabs>
+        <w:ind w:left="1440" w:hanging="360"/>
+      </w:pPr>
+      <w:rPr>
+        <w:rFonts w:ascii="Courier New" w:hAnsi="Courier New" w:hint="default"/>
+        <w:sz w:val="20"/>
+      </w:rPr>
+    </w:lvl>
+    <w:lvl w:ilvl="2" w:tentative="1">
+      <w:start w:val="1"/>
+      <w:numFmt w:val="bullet"/>
+      <w:lvlText w:val=""/>
+      <w:lvlJc w:val="left"/>
+      <w:pPr>
+        <w:tabs>
+          <w:tab w:val="num" w:pos="2160"/>
+        </w:tabs>
+        <w:ind w:left="2160" w:hanging="360"/>
+      </w:pPr>
+      <w:rPr>
+        <w:rFonts w:ascii="Wingdings" w:hAnsi="Wingdings" w:hint="default"/>
+        <w:sz w:val="20"/>
+      </w:rPr>
+    </w:lvl>
+    <w:lvl w:ilvl="3" w:tentative="1">
+      <w:start w:val="1"/>
+      <w:numFmt w:val="bullet"/>
+      <w:lvlText w:val=""/>
+      <w:lvlJc w:val="left"/>
+      <w:pPr>
+        <w:tabs>
+          <w:tab w:val="num" w:pos="2880"/>
+        </w:tabs>
+        <w:ind w:left="2880" w:hanging="360"/>
+      </w:pPr>
+      <w:rPr>
+        <w:rFonts w:ascii="Wingdings" w:hAnsi="Wingdings" w:hint="default"/>
+        <w:sz w:val="20"/>
+      </w:rPr>
+    </w:lvl>
+    <w:lvl w:ilvl="4" w:tentative="1">
+      <w:start w:val="1"/>
+      <w:numFmt w:val="bullet"/>
+      <w:lvlText w:val=""/>
+      <w:lvlJc w:val="left"/>
+      <w:pPr>
+        <w:tabs>
+          <w:tab w:val="num" w:pos="3600"/>
+        </w:tabs>
+        <w:ind w:left="3600" w:hanging="360"/>
+      </w:pPr>
+      <w:rPr>
+        <w:rFonts w:ascii="Wingdings" w:hAnsi="Wingdings" w:hint="default"/>
+        <w:sz w:val="20"/>
+      </w:rPr>
+    </w:lvl>
+    <w:lvl w:ilvl="5" w:tentative="1">
+      <w:start w:val="1"/>
+      <w:numFmt w:val="bullet"/>
+      <w:lvlText w:val=""/>
+      <w:lvlJc w:val="left"/>
+      <w:pPr>
+        <w:tabs>
+          <w:tab w:val="num" w:pos="4320"/>
+        </w:tabs>
+        <w:ind w:left="4320" w:hanging="360"/>
+      </w:pPr>
+      <w:rPr>
+        <w:rFonts w:ascii="Wingdings" w:hAnsi="Wingdings" w:hint="default"/>
+        <w:sz w:val="20"/>
+      </w:rPr>
+    </w:lvl>
+    <w:lvl w:ilvl="6" w:tentative="1">
+      <w:start w:val="1"/>
+      <w:numFmt w:val="bullet"/>
+      <w:lvlText w:val=""/>
+      <w:lvlJc w:val="left"/>
+      <w:pPr>
+        <w:tabs>
+          <w:tab w:val="num" w:pos="5040"/>
+        </w:tabs>
+        <w:ind w:left="5040" w:hanging="360"/>
+      </w:pPr>
+      <w:rPr>
+        <w:rFonts w:ascii="Wingdings" w:hAnsi="Wingdings" w:hint="default"/>
+        <w:sz w:val="20"/>
+      </w:rPr>
+    </w:lvl>
+    <w:lvl w:ilvl="7" w:tentative="1">
+      <w:start w:val="1"/>
+      <w:numFmt w:val="bullet"/>
+      <w:lvlText w:val=""/>
+      <w:lvlJc w:val="left"/>
+      <w:pPr>
+        <w:tabs>
+          <w:tab w:val="num" w:pos="5760"/>
+        </w:tabs>
+        <w:ind w:left="5760" w:hanging="360"/>
+      </w:pPr>
+      <w:rPr>
+        <w:rFonts w:ascii="Wingdings" w:hAnsi="Wingdings" w:hint="default"/>
+        <w:sz w:val="20"/>
+      </w:rPr>
+    </w:lvl>
+    <w:lvl w:ilvl="8" w:tentative="1">
+      <w:start w:val="1"/>
+      <w:numFmt w:val="bullet"/>
+      <w:lvlText w:val=""/>
+      <w:lvlJc w:val="left"/>
+      <w:pPr>
+        <w:tabs>
+          <w:tab w:val="num" w:pos="6480"/>
+        </w:tabs>
+        <w:ind w:left="6480" w:hanging="360"/>
+      </w:pPr>
+      <w:rPr>
+        <w:rFonts w:ascii="Wingdings" w:hAnsi="Wingdings" w:hint="default"/>
+        <w:sz w:val="20"/>
+      </w:rPr>
+    </w:lvl>
+  </w:abstractNum>
+  <w:abstractNum w:abstractNumId="3" w15:restartNumberingAfterBreak="0">
+    <w:nsid w:val="4B99048E"/>
+    <w:multiLevelType w:val="multilevel"/>
+    <w:tmpl w:val="E67A68B6"/>
+    <w:lvl w:ilvl="0">
+      <w:start w:val="1"/>
+      <w:numFmt w:val="bullet"/>
+      <w:lvlText w:val=""/>
+      <w:lvlJc w:val="left"/>
+      <w:pPr>
+        <w:tabs>
+          <w:tab w:val="num" w:pos="720"/>
+        </w:tabs>
+        <w:ind w:left="720" w:hanging="360"/>
+      </w:pPr>
+      <w:rPr>
+        <w:rFonts w:ascii="Symbol" w:hAnsi="Symbol" w:hint="default"/>
+        <w:sz w:val="20"/>
+      </w:rPr>
+    </w:lvl>
+    <w:lvl w:ilvl="1" w:tentative="1">
+      <w:start w:val="1"/>
+      <w:numFmt w:val="bullet"/>
+      <w:lvlText w:val="o"/>
+      <w:lvlJc w:val="left"/>
+      <w:pPr>
+        <w:tabs>
+          <w:tab w:val="num" w:pos="1440"/>
+        </w:tabs>
+        <w:ind w:left="1440" w:hanging="360"/>
+      </w:pPr>
+      <w:rPr>
+        <w:rFonts w:ascii="Courier New" w:hAnsi="Courier New" w:hint="default"/>
+        <w:sz w:val="20"/>
+      </w:rPr>
+    </w:lvl>
+    <w:lvl w:ilvl="2" w:tentative="1">
+      <w:start w:val="1"/>
+      <w:numFmt w:val="bullet"/>
+      <w:lvlText w:val=""/>
+      <w:lvlJc w:val="left"/>
+      <w:pPr>
+        <w:tabs>
+          <w:tab w:val="num" w:pos="2160"/>
+        </w:tabs>
+        <w:ind w:left="2160" w:hanging="360"/>
+      </w:pPr>
+      <w:rPr>
+        <w:rFonts w:ascii="Wingdings" w:hAnsi="Wingdings" w:hint="default"/>
+        <w:sz w:val="20"/>
+      </w:rPr>
+    </w:lvl>
+    <w:lvl w:ilvl="3" w:tentative="1">
+      <w:start w:val="1"/>
+      <w:numFmt w:val="bullet"/>
+      <w:lvlText w:val=""/>
+      <w:lvlJc w:val="left"/>
+      <w:pPr>
+        <w:tabs>
+          <w:tab w:val="num" w:pos="2880"/>
+        </w:tabs>
+        <w:ind w:left="2880" w:hanging="360"/>
+      </w:pPr>
+      <w:rPr>
+        <w:rFonts w:ascii="Wingdings" w:hAnsi="Wingdings" w:hint="default"/>
+        <w:sz w:val="20"/>
+      </w:rPr>
+    </w:lvl>
+    <w:lvl w:ilvl="4" w:tentative="1">
+      <w:start w:val="1"/>
+      <w:numFmt w:val="bullet"/>
+      <w:lvlText w:val=""/>
+      <w:lvlJc w:val="left"/>
+      <w:pPr>
+        <w:tabs>
+          <w:tab w:val="num" w:pos="3600"/>
+        </w:tabs>
+        <w:ind w:left="3600" w:hanging="360"/>
+      </w:pPr>
+      <w:rPr>
+        <w:rFonts w:ascii="Wingdings" w:hAnsi="Wingdings" w:hint="default"/>
+        <w:sz w:val="20"/>
+      </w:rPr>
+    </w:lvl>
+    <w:lvl w:ilvl="5" w:tentative="1">
+      <w:start w:val="1"/>
+      <w:numFmt w:val="bullet"/>
+      <w:lvlText w:val=""/>
+      <w:lvlJc w:val="left"/>
+      <w:pPr>
+        <w:tabs>
+          <w:tab w:val="num" w:pos="4320"/>
+        </w:tabs>
+        <w:ind w:left="4320" w:hanging="360"/>
+      </w:pPr>
+      <w:rPr>
+        <w:rFonts w:ascii="Wingdings" w:hAnsi="Wingdings" w:hint="default"/>
+        <w:sz w:val="20"/>
+      </w:rPr>
+    </w:lvl>
+    <w:lvl w:ilvl="6" w:tentative="1">
+      <w:start w:val="1"/>
+      <w:numFmt w:val="bullet"/>
+      <w:lvlText w:val=""/>
+      <w:lvlJc w:val="left"/>
+      <w:pPr>
+        <w:tabs>
+          <w:tab w:val="num" w:pos="5040"/>
+        </w:tabs>
+        <w:ind w:left="5040" w:hanging="360"/>
+      </w:pPr>
+      <w:rPr>
+        <w:rFonts w:ascii="Wingdings" w:hAnsi="Wingdings" w:hint="default"/>
+        <w:sz w:val="20"/>
+      </w:rPr>
+    </w:lvl>
+    <w:lvl w:ilvl="7" w:tentative="1">
+      <w:start w:val="1"/>
+      <w:numFmt w:val="bullet"/>
+      <w:lvlText w:val=""/>
+      <w:lvlJc w:val="left"/>
+      <w:pPr>
+        <w:tabs>
+          <w:tab w:val="num" w:pos="5760"/>
+        </w:tabs>
+        <w:ind w:left="5760" w:hanging="360"/>
+      </w:pPr>
+      <w:rPr>
+        <w:rFonts w:ascii="Wingdings" w:hAnsi="Wingdings" w:hint="default"/>
+        <w:sz w:val="20"/>
+      </w:rPr>
+    </w:lvl>
+    <w:lvl w:ilvl="8" w:tentative="1">
+      <w:start w:val="1"/>
+      <w:numFmt w:val="bullet"/>
+      <w:lvlText w:val=""/>
+      <w:lvlJc w:val="left"/>
+      <w:pPr>
+        <w:tabs>
+          <w:tab w:val="num" w:pos="6480"/>
+        </w:tabs>
+        <w:ind w:left="6480" w:hanging="360"/>
+      </w:pPr>
+      <w:rPr>
+        <w:rFonts w:ascii="Wingdings" w:hAnsi="Wingdings" w:hint="default"/>
+        <w:sz w:val="20"/>
+      </w:rPr>
+    </w:lvl>
+  </w:abstractNum>
+  <w:abstractNum w:abstractNumId="4" w15:restartNumberingAfterBreak="0">
+    <w:nsid w:val="53C31B15"/>
+    <w:multiLevelType w:val="multilevel"/>
+    <w:tmpl w:val="70CE2CC0"/>
+    <w:lvl w:ilvl="0">
+      <w:start w:val="1"/>
+      <w:numFmt w:val="bullet"/>
+      <w:lvlText w:val=""/>
+      <w:lvlJc w:val="left"/>
+      <w:pPr>
+        <w:tabs>
+          <w:tab w:val="num" w:pos="720"/>
+        </w:tabs>
+        <w:ind w:left="720" w:hanging="360"/>
+      </w:pPr>
+      <w:rPr>
+        <w:rFonts w:ascii="Symbol" w:hAnsi="Symbol" w:hint="default"/>
+        <w:sz w:val="20"/>
+      </w:rPr>
+    </w:lvl>
+    <w:lvl w:ilvl="1" w:tentative="1">
+      <w:start w:val="1"/>
+      <w:numFmt w:val="bullet"/>
+      <w:lvlText w:val="o"/>
+      <w:lvlJc w:val="left"/>
+      <w:pPr>
+        <w:tabs>
+          <w:tab w:val="num" w:pos="1440"/>
+        </w:tabs>
+        <w:ind w:left="1440" w:hanging="360"/>
+      </w:pPr>
+      <w:rPr>
+        <w:rFonts w:ascii="Courier New" w:hAnsi="Courier New" w:hint="default"/>
+        <w:sz w:val="20"/>
+      </w:rPr>
+    </w:lvl>
+    <w:lvl w:ilvl="2" w:tentative="1">
+      <w:start w:val="1"/>
+      <w:numFmt w:val="bullet"/>
+      <w:lvlText w:val=""/>
+      <w:lvlJc w:val="left"/>
+      <w:pPr>
+        <w:tabs>
+          <w:tab w:val="num" w:pos="2160"/>
+        </w:tabs>
+        <w:ind w:left="2160" w:hanging="360"/>
+      </w:pPr>
+      <w:rPr>
+        <w:rFonts w:ascii="Wingdings" w:hAnsi="Wingdings" w:hint="default"/>
+        <w:sz w:val="20"/>
+      </w:rPr>
+    </w:lvl>
+    <w:lvl w:ilvl="3" w:tentative="1">
+      <w:start w:val="1"/>
+      <w:numFmt w:val="bullet"/>
+      <w:lvlText w:val=""/>
+      <w:lvlJc w:val="left"/>
+      <w:pPr>
+        <w:tabs>
+          <w:tab w:val="num" w:pos="2880"/>
+        </w:tabs>
+        <w:ind w:left="2880" w:hanging="360"/>
+      </w:pPr>
+      <w:rPr>
+        <w:rFonts w:ascii="Wingdings" w:hAnsi="Wingdings" w:hint="default"/>
+        <w:sz w:val="20"/>
+      </w:rPr>
+    </w:lvl>
+    <w:lvl w:ilvl="4" w:tentative="1">
+      <w:start w:val="1"/>
+      <w:numFmt w:val="bullet"/>
+      <w:lvlText w:val=""/>
+      <w:lvlJc w:val="left"/>
+      <w:pPr>
+        <w:tabs>
+          <w:tab w:val="num" w:pos="3600"/>
+        </w:tabs>
+        <w:ind w:left="3600" w:hanging="360"/>
+      </w:pPr>
+      <w:rPr>
+        <w:rFonts w:ascii="Wingdings" w:hAnsi="Wingdings" w:hint="default"/>
+        <w:sz w:val="20"/>
+      </w:rPr>
+    </w:lvl>
+    <w:lvl w:ilvl="5" w:tentative="1">
+      <w:start w:val="1"/>
+      <w:numFmt w:val="bullet"/>
+      <w:lvlText w:val=""/>
+      <w:lvlJc w:val="left"/>
+      <w:pPr>
+        <w:tabs>
+          <w:tab w:val="num" w:pos="4320"/>
+        </w:tabs>
+        <w:ind w:left="4320" w:hanging="360"/>
+      </w:pPr>
+      <w:rPr>
+        <w:rFonts w:ascii="Wingdings" w:hAnsi="Wingdings" w:hint="default"/>
+        <w:sz w:val="20"/>
+      </w:rPr>
+    </w:lvl>
+    <w:lvl w:ilvl="6" w:tentative="1">
+      <w:start w:val="1"/>
+      <w:numFmt w:val="bullet"/>
+      <w:lvlText w:val=""/>
+      <w:lvlJc w:val="left"/>
+      <w:pPr>
+        <w:tabs>
+          <w:tab w:val="num" w:pos="5040"/>
+        </w:tabs>
+        <w:ind w:left="5040" w:hanging="360"/>
+      </w:pPr>
+      <w:rPr>
+        <w:rFonts w:ascii="Wingdings" w:hAnsi="Wingdings" w:hint="default"/>
+        <w:sz w:val="20"/>
+      </w:rPr>
+    </w:lvl>
+    <w:lvl w:ilvl="7" w:tentative="1">
+      <w:start w:val="1"/>
+      <w:numFmt w:val="bullet"/>
+      <w:lvlText w:val=""/>
+      <w:lvlJc w:val="left"/>
+      <w:pPr>
+        <w:tabs>
+          <w:tab w:val="num" w:pos="5760"/>
+        </w:tabs>
+        <w:ind w:left="5760" w:hanging="360"/>
+      </w:pPr>
+      <w:rPr>
+        <w:rFonts w:ascii="Wingdings" w:hAnsi="Wingdings" w:hint="default"/>
+        <w:sz w:val="20"/>
+      </w:rPr>
+    </w:lvl>
+    <w:lvl w:ilvl="8" w:tentative="1">
+      <w:start w:val="1"/>
+      <w:numFmt w:val="bullet"/>
+      <w:lvlText w:val=""/>
+      <w:lvlJc w:val="left"/>
+      <w:pPr>
+        <w:tabs>
+          <w:tab w:val="num" w:pos="6480"/>
+        </w:tabs>
+        <w:ind w:left="6480" w:hanging="360"/>
+      </w:pPr>
+      <w:rPr>
+        <w:rFonts w:ascii="Wingdings" w:hAnsi="Wingdings" w:hint="default"/>
+        <w:sz w:val="20"/>
+      </w:rPr>
+    </w:lvl>
+  </w:abstractNum>
+  <w:abstractNum w:abstractNumId="5" w15:restartNumberingAfterBreak="0">
+    <w:nsid w:val="5D234814"/>
+    <w:multiLevelType w:val="multilevel"/>
+    <w:tmpl w:val="C6C89CAC"/>
+    <w:lvl w:ilvl="0">
+      <w:start w:val="1"/>
+      <w:numFmt w:val="bullet"/>
+      <w:lvlText w:val=""/>
+      <w:lvlJc w:val="left"/>
+      <w:pPr>
+        <w:tabs>
+          <w:tab w:val="num" w:pos="720"/>
+        </w:tabs>
+        <w:ind w:left="720" w:hanging="360"/>
+      </w:pPr>
+      <w:rPr>
+        <w:rFonts w:ascii="Symbol" w:hAnsi="Symbol" w:hint="default"/>
+        <w:sz w:val="20"/>
+      </w:rPr>
+    </w:lvl>
+    <w:lvl w:ilvl="1" w:tentative="1">
+      <w:start w:val="1"/>
+      <w:numFmt w:val="bullet"/>
+      <w:lvlText w:val="o"/>
+      <w:lvlJc w:val="left"/>
+      <w:pPr>
+        <w:tabs>
+          <w:tab w:val="num" w:pos="1440"/>
+        </w:tabs>
+        <w:ind w:left="1440" w:hanging="360"/>
+      </w:pPr>
+      <w:rPr>
+        <w:rFonts w:ascii="Courier New" w:hAnsi="Courier New" w:hint="default"/>
+        <w:sz w:val="20"/>
+      </w:rPr>
+    </w:lvl>
+    <w:lvl w:ilvl="2" w:tentative="1">
+      <w:start w:val="1"/>
+      <w:numFmt w:val="bullet"/>
+      <w:lvlText w:val=""/>
+      <w:lvlJc w:val="left"/>
+      <w:pPr>
+        <w:tabs>
+          <w:tab w:val="num" w:pos="2160"/>
+        </w:tabs>
+        <w:ind w:left="2160" w:hanging="360"/>
+      </w:pPr>
+      <w:rPr>
+        <w:rFonts w:ascii="Wingdings" w:hAnsi="Wingdings" w:hint="default"/>
+        <w:sz w:val="20"/>
+      </w:rPr>
+    </w:lvl>
+    <w:lvl w:ilvl="3" w:tentative="1">
+      <w:start w:val="1"/>
+      <w:numFmt w:val="bullet"/>
+      <w:lvlText w:val=""/>
+      <w:lvlJc w:val="left"/>
+      <w:pPr>
+        <w:tabs>
+          <w:tab w:val="num" w:pos="2880"/>
+        </w:tabs>
+        <w:ind w:left="2880" w:hanging="360"/>
+      </w:pPr>
+      <w:rPr>
+        <w:rFonts w:ascii="Wingdings" w:hAnsi="Wingdings" w:hint="default"/>
+        <w:sz w:val="20"/>
+      </w:rPr>
+    </w:lvl>
+    <w:lvl w:ilvl="4" w:tentative="1">
+      <w:start w:val="1"/>
+      <w:numFmt w:val="bullet"/>
+      <w:lvlText w:val=""/>
+      <w:lvlJc w:val="left"/>
+      <w:pPr>
+        <w:tabs>
+          <w:tab w:val="num" w:pos="3600"/>
+        </w:tabs>
+        <w:ind w:left="3600" w:hanging="360"/>
+      </w:pPr>
+      <w:rPr>
+        <w:rFonts w:ascii="Wingdings" w:hAnsi="Wingdings" w:hint="default"/>
+        <w:sz w:val="20"/>
+      </w:rPr>
+    </w:lvl>
+    <w:lvl w:ilvl="5" w:tentative="1">
+      <w:start w:val="1"/>
+      <w:numFmt w:val="bullet"/>
+      <w:lvlText w:val=""/>
+      <w:lvlJc w:val="left"/>
+      <w:pPr>
+        <w:tabs>
+          <w:tab w:val="num" w:pos="4320"/>
+        </w:tabs>
+        <w:ind w:left="4320" w:hanging="360"/>
+      </w:pPr>
+      <w:rPr>
+        <w:rFonts w:ascii="Wingdings" w:hAnsi="Wingdings" w:hint="default"/>
+        <w:sz w:val="20"/>
+      </w:rPr>
+    </w:lvl>
+    <w:lvl w:ilvl="6" w:tentative="1">
+      <w:start w:val="1"/>
+      <w:numFmt w:val="bullet"/>
+      <w:lvlText w:val=""/>
+      <w:lvlJc w:val="left"/>
+      <w:pPr>
+        <w:tabs>
+          <w:tab w:val="num" w:pos="5040"/>
+        </w:tabs>
+        <w:ind w:left="5040" w:hanging="360"/>
+      </w:pPr>
+      <w:rPr>
+        <w:rFonts w:ascii="Wingdings" w:hAnsi="Wingdings" w:hint="default"/>
+        <w:sz w:val="20"/>
+      </w:rPr>
+    </w:lvl>
+    <w:lvl w:ilvl="7" w:tentative="1">
+      <w:start w:val="1"/>
+      <w:numFmt w:val="bullet"/>
+      <w:lvlText w:val=""/>
+      <w:lvlJc w:val="left"/>
+      <w:pPr>
+        <w:tabs>
+          <w:tab w:val="num" w:pos="5760"/>
+        </w:tabs>
+        <w:ind w:left="5760" w:hanging="360"/>
+      </w:pPr>
+      <w:rPr>
+        <w:rFonts w:ascii="Wingdings" w:hAnsi="Wingdings" w:hint="default"/>
+        <w:sz w:val="20"/>
+      </w:rPr>
+    </w:lvl>
+    <w:lvl w:ilvl="8" w:tentative="1">
+      <w:start w:val="1"/>
+      <w:numFmt w:val="bullet"/>
+      <w:lvlText w:val=""/>
+      <w:lvlJc w:val="left"/>
+      <w:pPr>
+        <w:tabs>
+          <w:tab w:val="num" w:pos="6480"/>
+        </w:tabs>
+        <w:ind w:left="6480" w:hanging="360"/>
+      </w:pPr>
+      <w:rPr>
+        <w:rFonts w:ascii="Wingdings" w:hAnsi="Wingdings" w:hint="default"/>
+        <w:sz w:val="20"/>
+      </w:rPr>
+    </w:lvl>
+  </w:abstractNum>
+  <w:abstractNum w:abstractNumId="6" w15:restartNumberingAfterBreak="0">
     <w:nsid w:val="6A9769E7"/>
     <w:multiLevelType w:val="multilevel"/>
     <w:tmpl w:val="2888654C"/>
@@ -1314,7 +3194,7 @@
       </w:rPr>
     </w:lvl>
   </w:abstractNum>
-  <w:abstractNum w:abstractNumId="3" w15:restartNumberingAfterBreak="0">
+  <w:abstractNum w:abstractNumId="7" w15:restartNumberingAfterBreak="0">
     <w:nsid w:val="7E22290D"/>
     <w:multiLevelType w:val="hybridMultilevel"/>
     <w:tmpl w:val="1A208658"/>
@@ -1330,7 +3210,7 @@
         <w:sz w:val="20"/>
       </w:rPr>
     </w:lvl>
-    <w:lvl w:ilvl="1" w:tplc="04060003" w:tentative="1">
+    <w:lvl w:ilvl="1" w:tplc="04060003">
       <w:start w:val="1"/>
       <w:numFmt w:val="bullet"/>
       <w:lvlText w:val="o"/>
@@ -1431,13 +3311,25 @@
     <w:abstractNumId w:val="1"/>
   </w:num>
   <w:num w:numId="2" w16cid:durableId="1977367545">
-    <w:abstractNumId w:val="3"/>
+    <w:abstractNumId w:val="7"/>
   </w:num>
   <w:num w:numId="3" w16cid:durableId="1824664320">
     <w:abstractNumId w:val="0"/>
   </w:num>
   <w:num w:numId="4" w16cid:durableId="921450647">
+    <w:abstractNumId w:val="6"/>
+  </w:num>
+  <w:num w:numId="5" w16cid:durableId="301473018">
+    <w:abstractNumId w:val="5"/>
+  </w:num>
+  <w:num w:numId="6" w16cid:durableId="511720025">
+    <w:abstractNumId w:val="4"/>
+  </w:num>
+  <w:num w:numId="7" w16cid:durableId="536621628">
     <w:abstractNumId w:val="2"/>
+  </w:num>
+  <w:num w:numId="8" w16cid:durableId="1166898924">
+    <w:abstractNumId w:val="3"/>
   </w:num>
 </w:numbering>
 </file>
@@ -2044,7 +3936,6 @@
   <w:style w:type="character" w:default="1" w:styleId="Standardskrifttypeiafsnit">
     <w:name w:val="Default Paragraph Font"/>
     <w:uiPriority w:val="1"/>
-    <w:semiHidden/>
     <w:unhideWhenUsed/>
   </w:style>
   <w:style w:type="table" w:default="1" w:styleId="Tabel-Normal">

</xml_diff>